<commit_message>
Update Assignment 08 Writeup.docx
added some pictures and changed the github link
</commit_message>
<xml_diff>
--- a/Assignment 08 Writeup.docx
+++ b/Assignment 08 Writeup.docx
@@ -35,19 +35,17 @@
       </w:r>
     </w:p>
     <w:p>
-      <w:pPr>
-        <w:rPr>
-          <w:rStyle w:val="Hyperlink"/>
-        </w:rPr>
-      </w:pPr>
       <w:hyperlink r:id="rId6" w:history="1">
         <w:r>
           <w:rPr>
             <w:rStyle w:val="Hyperlink"/>
           </w:rPr>
-          <w:t>https://github.com/Brocoe/IntroToProg-Python-Mod07</w:t>
+          <w:t>https://github.com/Brocoe/IntroToProg-Python-Mod08</w:t>
         </w:r>
       </w:hyperlink>
+      <w:r>
+        <w:t xml:space="preserve"> </w:t>
+      </w:r>
     </w:p>
     <w:p/>
     <w:p>
@@ -433,15 +431,7 @@
       </w:r>
       <w:proofErr w:type="spellEnd"/>
       <w:r>
-        <w:t xml:space="preserve"> is simply the website and cloud service that allows users to use the Git software for their projects.  GitHub desktop is an application that allows users to interact with </w:t>
-      </w:r>
-      <w:proofErr w:type="spellStart"/>
-      <w:r>
-        <w:t>the</w:t>
-      </w:r>
-      <w:proofErr w:type="spellEnd"/>
-      <w:r>
-        <w:t xml:space="preserve"> website from their desktop. </w:t>
+        <w:t xml:space="preserve"> is simply the website and cloud service that allows users to use the Git software for their projects.  GitHub desktop is an application that allows users to interact with the website from their desktop. </w:t>
       </w:r>
     </w:p>
     <w:p>
@@ -497,6 +487,9 @@
     <w:p/>
     <w:p>
       <w:r>
+        <w:rPr>
+          <w:noProof/>
+        </w:rPr>
         <w:lastRenderedPageBreak/>
         <w:drawing>
           <wp:inline distT="0" distB="0" distL="0" distR="0" wp14:anchorId="6FC527B4" wp14:editId="650F49C7">
@@ -537,6 +530,9 @@
     </w:p>
     <w:p>
       <w:r>
+        <w:rPr>
+          <w:noProof/>
+        </w:rPr>
         <w:lastRenderedPageBreak/>
         <w:drawing>
           <wp:inline distT="0" distB="0" distL="0" distR="0" wp14:anchorId="4A0441A8" wp14:editId="5988B4C3">
@@ -577,6 +573,9 @@
     </w:p>
     <w:p>
       <w:r>
+        <w:rPr>
+          <w:noProof/>
+        </w:rPr>
         <w:lastRenderedPageBreak/>
         <w:drawing>
           <wp:inline distT="0" distB="0" distL="0" distR="0" wp14:anchorId="10FF67DB" wp14:editId="3D25B649">
@@ -635,6 +634,9 @@
         <w:ind w:firstLine="720"/>
       </w:pPr>
       <w:r>
+        <w:rPr>
+          <w:noProof/>
+        </w:rPr>
         <w:drawing>
           <wp:inline distT="0" distB="0" distL="0" distR="0" wp14:anchorId="132D1DEF" wp14:editId="57861DFE">
             <wp:extent cx="5943600" cy="4280535"/>
@@ -676,6 +678,52 @@
       <w:pPr>
         <w:ind w:firstLine="720"/>
       </w:pPr>
+    </w:p>
+    <w:p>
+      <w:pPr>
+        <w:ind w:firstLine="720"/>
+      </w:pPr>
+      <w:r>
+        <w:lastRenderedPageBreak/>
+        <w:t xml:space="preserve"> </w:t>
+      </w:r>
+      <w:r>
+        <w:drawing>
+          <wp:inline distT="0" distB="0" distL="0" distR="0" wp14:anchorId="5924B4C4" wp14:editId="7DE23DEB">
+            <wp:extent cx="5943600" cy="4280535"/>
+            <wp:effectExtent l="0" t="0" r="0" b="0"/>
+            <wp:docPr id="2" name="Picture 2" descr="A screenshot of a computer&#10;&#10;Description automatically generated"/>
+            <wp:cNvGraphicFramePr>
+              <a:graphicFrameLocks xmlns:a="http://schemas.openxmlformats.org/drawingml/2006/main" noChangeAspect="1"/>
+            </wp:cNvGraphicFramePr>
+            <a:graphic xmlns:a="http://schemas.openxmlformats.org/drawingml/2006/main">
+              <a:graphicData uri="http://schemas.openxmlformats.org/drawingml/2006/picture">
+                <pic:pic xmlns:pic="http://schemas.openxmlformats.org/drawingml/2006/picture">
+                  <pic:nvPicPr>
+                    <pic:cNvPr id="2" name="Picture 2" descr="A screenshot of a computer&#10;&#10;Description automatically generated"/>
+                    <pic:cNvPicPr/>
+                  </pic:nvPicPr>
+                  <pic:blipFill>
+                    <a:blip r:embed="rId11"/>
+                    <a:stretch>
+                      <a:fillRect/>
+                    </a:stretch>
+                  </pic:blipFill>
+                  <pic:spPr>
+                    <a:xfrm>
+                      <a:off x="0" y="0"/>
+                      <a:ext cx="5943600" cy="4280535"/>
+                    </a:xfrm>
+                    <a:prstGeom prst="rect">
+                      <a:avLst/>
+                    </a:prstGeom>
+                  </pic:spPr>
+                </pic:pic>
+              </a:graphicData>
+            </a:graphic>
+          </wp:inline>
+        </w:drawing>
+      </w:r>
     </w:p>
     <w:p>
       <w:pPr>

</xml_diff>